<commit_message>
Player servlet and service
</commit_message>
<xml_diff>
--- a/git.docx
+++ b/git.docx
@@ -27,15 +27,32 @@
         </w:rPr>
         <w:t xml:space="preserve"> clone </w:t>
       </w:r>
-      <w:hyperlink r:id="rId6" w:history="1">
-        <w:r>
-          <w:rPr>
-            <w:rStyle w:val="Hyperlink"/>
-            <w:lang w:val="en-US"/>
-          </w:rPr>
-          <w:t>https://github.com/ShadowDrake21/DataBases-CourseProject-2023.git</w:t>
-        </w:r>
-      </w:hyperlink>
+      <w:r>
+        <w:fldChar w:fldCharType="begin"/>
+      </w:r>
+      <w:r>
+        <w:rPr>
+          <w:lang w:val="en-US"/>
+        </w:rPr>
+        <w:instrText xml:space="preserve"> HYPERLINK "https://github.com/ShadowDrake21/DataBases-CourseProject-2023.git" </w:instrText>
+      </w:r>
+      <w:r>
+        <w:fldChar w:fldCharType="separate"/>
+      </w:r>
+      <w:r>
+        <w:rPr>
+          <w:rStyle w:val="Hyperlink"/>
+          <w:lang w:val="en-US"/>
+        </w:rPr>
+        <w:t>https://github.com/ShadowDrake21/DataBases-CourseProject-2023.git</w:t>
+      </w:r>
+      <w:r>
+        <w:rPr>
+          <w:rStyle w:val="Hyperlink"/>
+          <w:lang w:val="en-US"/>
+        </w:rPr>
+        <w:fldChar w:fldCharType="end"/>
+      </w:r>
     </w:p>
     <w:p>
       <w:pPr>
@@ -350,13 +367,9 @@
         </w:rPr>
         <w:t>DTure</w:t>
       </w:r>
-      <w:proofErr w:type="spellEnd"/>
-      <w:r>
-        <w:rPr>
-          <w:lang w:val="uk-UA"/>
-        </w:rPr>
-        <w:t xml:space="preserve"> </w:t>
-      </w:r>
+      <w:bookmarkStart w:id="0" w:name="_GoBack"/>
+      <w:bookmarkEnd w:id="0"/>
+      <w:proofErr w:type="spellEnd"/>
       <w:r>
         <w:rPr>
           <w:lang w:val="uk-UA"/>
@@ -579,8 +592,6 @@
         </w:rPr>
         <w:t>: git marge main</w:t>
       </w:r>
-      <w:bookmarkStart w:id="0" w:name="_GoBack"/>
-      <w:bookmarkEnd w:id="0"/>
     </w:p>
     <w:sectPr>
       <w:pgSz w:w="11906" w:h="16838"/>
@@ -1401,7 +1412,7 @@
 </file>
 
 <file path=customXml/itemProps1.xml><?xml version="1.0" encoding="utf-8"?>
-<ds:datastoreItem xmlns:ds="http://schemas.openxmlformats.org/officeDocument/2006/customXml" ds:itemID="{0E58033C-ACA9-4946-9211-589AA281EE3A}">
+<ds:datastoreItem xmlns:ds="http://schemas.openxmlformats.org/officeDocument/2006/customXml" ds:itemID="{0BADCE88-86DA-4174-B9A6-9390657F24D3}">
   <ds:schemaRefs>
     <ds:schemaRef ds:uri="http://schemas.openxmlformats.org/officeDocument/2006/bibliography"/>
   </ds:schemaRefs>

</xml_diff>